<commit_message>
next and previous links
</commit_message>
<xml_diff>
--- a/inner_join_proper.docx
+++ b/inner_join_proper.docx
@@ -9,7 +9,7 @@
         </w:rPr>
         <w:drawing>
           <wp:inline distT="0" distB="0" distL="0" distR="0">
-            <wp:extent cx="5943600" cy="4040226"/>
+            <wp:extent cx="5943600" cy="4041648"/>
             <wp:effectExtent l="0" t="0" r="0" b="0"/>
             <wp:docPr id="1" name="Picture 1"/>
             <wp:cNvGraphicFramePr>
@@ -40,7 +40,7 @@
                   <pic:spPr bwMode="auto">
                     <a:xfrm>
                       <a:off x="0" y="0"/>
-                      <a:ext cx="5943600" cy="4040226"/>
+                      <a:ext cx="5943600" cy="4041648"/>
                     </a:xfrm>
                     <a:prstGeom prst="rect">
                       <a:avLst/>

</xml_diff>